<commit_message>
Repush: Added separators to partition sample speech document
</commit_message>
<xml_diff>
--- a/samplespeech.docx
+++ b/samplespeech.docx
@@ -11,16 +11,42 @@
           <w:szCs w:val="18"/>
         </w:rPr>
       </w:pPr>
-      <w:bookmarkStart w:id="0" w:name="_GoBack"/>
-      <w:bookmarkEnd w:id="0"/>
-      <w:r>
-        <w:rPr>
-          <w:rFonts w:ascii="Courier New" w:hAnsi="Courier New" w:cs="Courier New"/>
-          <w:sz w:val="18"/>
-          <w:szCs w:val="18"/>
-        </w:rPr>
-        <w:t>create function find maximum with return type integer with parameter integer array numbers with parameter integer length begin</w:t>
-      </w:r>
+      <w:proofErr w:type="gramStart"/>
+      <w:r>
+        <w:rPr>
+          <w:rFonts w:ascii="Courier New" w:hAnsi="Courier New" w:cs="Courier New"/>
+          <w:sz w:val="18"/>
+          <w:szCs w:val="18"/>
+        </w:rPr>
+        <w:t>create</w:t>
+      </w:r>
+      <w:proofErr w:type="gramEnd"/>
+      <w:r>
+        <w:rPr>
+          <w:rFonts w:ascii="Courier New" w:hAnsi="Courier New" w:cs="Courier New"/>
+          <w:sz w:val="18"/>
+          <w:szCs w:val="18"/>
+        </w:rPr>
+        <w:t xml:space="preserve"> function find maximum with return type integer with parameter integer array numbers with parameter integer length begin</w:t>
+      </w:r>
+      <w:r>
+        <w:rPr>
+          <w:rFonts w:ascii="Courier New" w:hAnsi="Courier New" w:cs="Courier New"/>
+          <w:sz w:val="18"/>
+          <w:szCs w:val="18"/>
+        </w:rPr>
+        <w:t xml:space="preserve"> //</w:t>
+      </w:r>
+    </w:p>
+    <w:p>
+      <w:pPr>
+        <w:spacing w:after="0" w:line="240" w:lineRule="auto"/>
+        <w:rPr>
+          <w:rFonts w:ascii="Courier New" w:hAnsi="Courier New" w:cs="Courier New"/>
+          <w:sz w:val="18"/>
+          <w:szCs w:val="18"/>
+        </w:rPr>
+      </w:pPr>
     </w:p>
     <w:p>
       <w:pPr>
@@ -32,13 +58,23 @@
           <w:szCs w:val="18"/>
         </w:rPr>
       </w:pPr>
-      <w:r>
-        <w:rPr>
-          <w:rFonts w:ascii="Courier New" w:hAnsi="Courier New" w:cs="Courier New"/>
-          <w:sz w:val="18"/>
-          <w:szCs w:val="18"/>
-        </w:rPr>
-        <w:t>declare integer max equal numbers array index zero</w:t>
+      <w:proofErr w:type="gramStart"/>
+      <w:r>
+        <w:rPr>
+          <w:rFonts w:ascii="Courier New" w:hAnsi="Courier New" w:cs="Courier New"/>
+          <w:sz w:val="18"/>
+          <w:szCs w:val="18"/>
+        </w:rPr>
+        <w:t>declare</w:t>
+      </w:r>
+      <w:proofErr w:type="gramEnd"/>
+      <w:r>
+        <w:rPr>
+          <w:rFonts w:ascii="Courier New" w:hAnsi="Courier New" w:cs="Courier New"/>
+          <w:sz w:val="18"/>
+          <w:szCs w:val="18"/>
+        </w:rPr>
+        <w:t xml:space="preserve"> integer max equal numbers array index zero</w:t>
       </w:r>
     </w:p>
     <w:p>
@@ -57,7 +93,24 @@
           <w:szCs w:val="18"/>
         </w:rPr>
         <w:tab/>
-        <w:t xml:space="preserve">declare integer </w:t>
+      </w:r>
+      <w:proofErr w:type="gramStart"/>
+      <w:r>
+        <w:rPr>
+          <w:rFonts w:ascii="Courier New" w:hAnsi="Courier New" w:cs="Courier New"/>
+          <w:sz w:val="18"/>
+          <w:szCs w:val="18"/>
+        </w:rPr>
+        <w:t>declare</w:t>
+      </w:r>
+      <w:proofErr w:type="gramEnd"/>
+      <w:r>
+        <w:rPr>
+          <w:rFonts w:ascii="Courier New" w:hAnsi="Courier New" w:cs="Courier New"/>
+          <w:sz w:val="18"/>
+          <w:szCs w:val="18"/>
+        </w:rPr>
+        <w:t xml:space="preserve"> integer </w:t>
       </w:r>
       <w:proofErr w:type="spellStart"/>
       <w:r>
@@ -96,7 +149,24 @@
           <w:szCs w:val="18"/>
         </w:rPr>
         <w:tab/>
-        <w:t xml:space="preserve">for </w:t>
+      </w:r>
+      <w:proofErr w:type="gramStart"/>
+      <w:r>
+        <w:rPr>
+          <w:rFonts w:ascii="Courier New" w:hAnsi="Courier New" w:cs="Courier New"/>
+          <w:sz w:val="18"/>
+          <w:szCs w:val="18"/>
+        </w:rPr>
+        <w:t>for</w:t>
+      </w:r>
+      <w:proofErr w:type="gramEnd"/>
+      <w:r>
+        <w:rPr>
+          <w:rFonts w:ascii="Courier New" w:hAnsi="Courier New" w:cs="Courier New"/>
+          <w:sz w:val="18"/>
+          <w:szCs w:val="18"/>
+        </w:rPr>
+        <w:t xml:space="preserve"> </w:t>
       </w:r>
       <w:proofErr w:type="spellStart"/>
       <w:r>
@@ -169,6 +239,14 @@
           <w:szCs w:val="18"/>
         </w:rPr>
         <w:t xml:space="preserve"> begin </w:t>
+      </w:r>
+      <w:r>
+        <w:rPr>
+          <w:rFonts w:ascii="Courier New" w:hAnsi="Courier New" w:cs="Courier New"/>
+          <w:sz w:val="18"/>
+          <w:szCs w:val="18"/>
+        </w:rPr>
+        <w:t>//</w:t>
       </w:r>
     </w:p>
     <w:p>
@@ -180,41 +258,6 @@
           <w:szCs w:val="18"/>
         </w:rPr>
       </w:pPr>
-      <w:r>
-        <w:rPr>
-          <w:rFonts w:ascii="Courier New" w:hAnsi="Courier New" w:cs="Courier New"/>
-          <w:sz w:val="18"/>
-          <w:szCs w:val="18"/>
-        </w:rPr>
-        <w:tab/>
-      </w:r>
-      <w:r>
-        <w:rPr>
-          <w:rFonts w:ascii="Courier New" w:hAnsi="Courier New" w:cs="Courier New"/>
-          <w:sz w:val="18"/>
-          <w:szCs w:val="18"/>
-        </w:rPr>
-        <w:tab/>
-        <w:t xml:space="preserve">if numbers array index </w:t>
-      </w:r>
-      <w:proofErr w:type="spellStart"/>
-      <w:r>
-        <w:rPr>
-          <w:rFonts w:ascii="Courier New" w:hAnsi="Courier New" w:cs="Courier New"/>
-          <w:sz w:val="18"/>
-          <w:szCs w:val="18"/>
-        </w:rPr>
-        <w:t>i</w:t>
-      </w:r>
-      <w:proofErr w:type="spellEnd"/>
-      <w:r>
-        <w:rPr>
-          <w:rFonts w:ascii="Courier New" w:hAnsi="Courier New" w:cs="Courier New"/>
-          <w:sz w:val="18"/>
-          <w:szCs w:val="18"/>
-        </w:rPr>
-        <w:t xml:space="preserve"> greater than max then</w:t>
-      </w:r>
     </w:p>
     <w:p>
       <w:pPr>
@@ -241,6 +284,52 @@
         </w:rPr>
         <w:tab/>
       </w:r>
+      <w:proofErr w:type="gramStart"/>
+      <w:r>
+        <w:rPr>
+          <w:rFonts w:ascii="Courier New" w:hAnsi="Courier New" w:cs="Courier New"/>
+          <w:sz w:val="18"/>
+          <w:szCs w:val="18"/>
+        </w:rPr>
+        <w:t>if</w:t>
+      </w:r>
+      <w:proofErr w:type="gramEnd"/>
+      <w:r>
+        <w:rPr>
+          <w:rFonts w:ascii="Courier New" w:hAnsi="Courier New" w:cs="Courier New"/>
+          <w:sz w:val="18"/>
+          <w:szCs w:val="18"/>
+        </w:rPr>
+        <w:t xml:space="preserve"> numbers array index </w:t>
+      </w:r>
+      <w:proofErr w:type="spellStart"/>
+      <w:r>
+        <w:rPr>
+          <w:rFonts w:ascii="Courier New" w:hAnsi="Courier New" w:cs="Courier New"/>
+          <w:sz w:val="18"/>
+          <w:szCs w:val="18"/>
+        </w:rPr>
+        <w:t>i</w:t>
+      </w:r>
+      <w:proofErr w:type="spellEnd"/>
+      <w:r>
+        <w:rPr>
+          <w:rFonts w:ascii="Courier New" w:hAnsi="Courier New" w:cs="Courier New"/>
+          <w:sz w:val="18"/>
+          <w:szCs w:val="18"/>
+        </w:rPr>
+        <w:t xml:space="preserve"> greater than max then</w:t>
+      </w:r>
+    </w:p>
+    <w:p>
+      <w:pPr>
+        <w:spacing w:after="0" w:line="240" w:lineRule="auto"/>
+        <w:rPr>
+          <w:rFonts w:ascii="Courier New" w:hAnsi="Courier New" w:cs="Courier New"/>
+          <w:sz w:val="18"/>
+          <w:szCs w:val="18"/>
+        </w:rPr>
+      </w:pPr>
       <w:r>
         <w:rPr>
           <w:rFonts w:ascii="Courier New" w:hAnsi="Courier New" w:cs="Courier New"/>
@@ -248,7 +337,40 @@
           <w:szCs w:val="18"/>
         </w:rPr>
         <w:tab/>
-        <w:t xml:space="preserve">max equal numbers array index </w:t>
+      </w:r>
+      <w:r>
+        <w:rPr>
+          <w:rFonts w:ascii="Courier New" w:hAnsi="Courier New" w:cs="Courier New"/>
+          <w:sz w:val="18"/>
+          <w:szCs w:val="18"/>
+        </w:rPr>
+        <w:tab/>
+      </w:r>
+      <w:r>
+        <w:rPr>
+          <w:rFonts w:ascii="Courier New" w:hAnsi="Courier New" w:cs="Courier New"/>
+          <w:sz w:val="18"/>
+          <w:szCs w:val="18"/>
+        </w:rPr>
+        <w:tab/>
+      </w:r>
+      <w:proofErr w:type="gramStart"/>
+      <w:r>
+        <w:rPr>
+          <w:rFonts w:ascii="Courier New" w:hAnsi="Courier New" w:cs="Courier New"/>
+          <w:sz w:val="18"/>
+          <w:szCs w:val="18"/>
+        </w:rPr>
+        <w:t>max</w:t>
+      </w:r>
+      <w:proofErr w:type="gramEnd"/>
+      <w:r>
+        <w:rPr>
+          <w:rFonts w:ascii="Courier New" w:hAnsi="Courier New" w:cs="Courier New"/>
+          <w:sz w:val="18"/>
+          <w:szCs w:val="18"/>
+        </w:rPr>
+        <w:t xml:space="preserve"> equal numbers array index </w:t>
       </w:r>
       <w:proofErr w:type="spellStart"/>
       <w:r>
@@ -285,7 +407,24 @@
           <w:szCs w:val="18"/>
         </w:rPr>
         <w:tab/>
-        <w:t>end if</w:t>
+      </w:r>
+      <w:proofErr w:type="gramStart"/>
+      <w:r>
+        <w:rPr>
+          <w:rFonts w:ascii="Courier New" w:hAnsi="Courier New" w:cs="Courier New"/>
+          <w:sz w:val="18"/>
+          <w:szCs w:val="18"/>
+        </w:rPr>
+        <w:t>end</w:t>
+      </w:r>
+      <w:proofErr w:type="gramEnd"/>
+      <w:r>
+        <w:rPr>
+          <w:rFonts w:ascii="Courier New" w:hAnsi="Courier New" w:cs="Courier New"/>
+          <w:sz w:val="18"/>
+          <w:szCs w:val="18"/>
+        </w:rPr>
+        <w:t xml:space="preserve"> if</w:t>
       </w:r>
     </w:p>
     <w:p>
@@ -304,7 +443,24 @@
           <w:szCs w:val="18"/>
         </w:rPr>
         <w:tab/>
-        <w:t>end for</w:t>
+      </w:r>
+      <w:proofErr w:type="gramStart"/>
+      <w:r>
+        <w:rPr>
+          <w:rFonts w:ascii="Courier New" w:hAnsi="Courier New" w:cs="Courier New"/>
+          <w:sz w:val="18"/>
+          <w:szCs w:val="18"/>
+        </w:rPr>
+        <w:t>end</w:t>
+      </w:r>
+      <w:proofErr w:type="gramEnd"/>
+      <w:r>
+        <w:rPr>
+          <w:rFonts w:ascii="Courier New" w:hAnsi="Courier New" w:cs="Courier New"/>
+          <w:sz w:val="18"/>
+          <w:szCs w:val="18"/>
+        </w:rPr>
+        <w:t xml:space="preserve"> for</w:t>
       </w:r>
     </w:p>
     <w:p>
@@ -316,6 +472,8 @@
           <w:szCs w:val="18"/>
         </w:rPr>
       </w:pPr>
+      <w:bookmarkStart w:id="0" w:name="_GoBack"/>
+      <w:bookmarkEnd w:id="0"/>
     </w:p>
     <w:p>
       <w:pPr>
@@ -333,7 +491,24 @@
           <w:szCs w:val="18"/>
         </w:rPr>
         <w:tab/>
-        <w:t>return max</w:t>
+      </w:r>
+      <w:proofErr w:type="gramStart"/>
+      <w:r>
+        <w:rPr>
+          <w:rFonts w:ascii="Courier New" w:hAnsi="Courier New" w:cs="Courier New"/>
+          <w:sz w:val="18"/>
+          <w:szCs w:val="18"/>
+        </w:rPr>
+        <w:t>return</w:t>
+      </w:r>
+      <w:proofErr w:type="gramEnd"/>
+      <w:r>
+        <w:rPr>
+          <w:rFonts w:ascii="Courier New" w:hAnsi="Courier New" w:cs="Courier New"/>
+          <w:sz w:val="18"/>
+          <w:szCs w:val="18"/>
+        </w:rPr>
+        <w:t xml:space="preserve"> max</w:t>
       </w:r>
     </w:p>
     <w:p>
@@ -345,13 +520,23 @@
           <w:szCs w:val="18"/>
         </w:rPr>
       </w:pPr>
-      <w:r>
-        <w:rPr>
-          <w:rFonts w:ascii="Courier New" w:hAnsi="Courier New" w:cs="Courier New"/>
-          <w:sz w:val="18"/>
-          <w:szCs w:val="18"/>
-        </w:rPr>
-        <w:t>end function</w:t>
+      <w:proofErr w:type="gramStart"/>
+      <w:r>
+        <w:rPr>
+          <w:rFonts w:ascii="Courier New" w:hAnsi="Courier New" w:cs="Courier New"/>
+          <w:sz w:val="18"/>
+          <w:szCs w:val="18"/>
+        </w:rPr>
+        <w:t>end</w:t>
+      </w:r>
+      <w:proofErr w:type="gramEnd"/>
+      <w:r>
+        <w:rPr>
+          <w:rFonts w:ascii="Courier New" w:hAnsi="Courier New" w:cs="Courier New"/>
+          <w:sz w:val="18"/>
+          <w:szCs w:val="18"/>
+        </w:rPr>
+        <w:t xml:space="preserve"> function</w:t>
       </w:r>
     </w:p>
     <w:p>

</xml_diff>

<commit_message>
Basic implementation of end-to-end program from voice to code, with sound samples added
</commit_message>
<xml_diff>
--- a/samplespeech.docx
+++ b/samplespeech.docx
@@ -492,8 +492,6 @@
         </w:rPr>
         <w:t xml:space="preserve"> </w:t>
       </w:r>
-      <w:bookmarkStart w:id="0" w:name="_GoBack"/>
-      <w:bookmarkEnd w:id="0"/>
       <w:r>
         <w:rPr>
           <w:rFonts w:ascii="Courier New" w:hAnsi="Courier New" w:cs="Courier New"/>
@@ -737,6 +735,8 @@
             </w:r>
           </w:p>
         </w:tc>
+        <w:bookmarkStart w:id="0" w:name="_GoBack"/>
+        <w:bookmarkEnd w:id="0"/>
       </w:tr>
       <w:tr>
         <w:tc>

</xml_diff>

<commit_message>
updated outdated sample speech
</commit_message>
<xml_diff>
--- a/samplespeech.docx
+++ b/samplespeech.docx
@@ -393,7 +393,7 @@
           <w:sz w:val="18"/>
           <w:szCs w:val="18"/>
         </w:rPr>
-        <w:t>if</w:t>
+        <w:t>begin</w:t>
       </w:r>
       <w:proofErr w:type="gramEnd"/>
       <w:r>
@@ -402,7 +402,15 @@
           <w:sz w:val="18"/>
           <w:szCs w:val="18"/>
         </w:rPr>
-        <w:t xml:space="preserve"> numbers array index </w:t>
+        <w:t xml:space="preserve"> </w:t>
+      </w:r>
+      <w:r>
+        <w:rPr>
+          <w:rFonts w:ascii="Courier New" w:hAnsi="Courier New" w:cs="Courier New"/>
+          <w:sz w:val="18"/>
+          <w:szCs w:val="18"/>
+        </w:rPr>
+        <w:t xml:space="preserve">if numbers array index </w:t>
       </w:r>
       <w:proofErr w:type="spellStart"/>
       <w:r>
@@ -608,6 +616,8 @@
           <w:szCs w:val="18"/>
         </w:rPr>
       </w:pPr>
+      <w:bookmarkStart w:id="0" w:name="_GoBack"/>
+      <w:bookmarkEnd w:id="0"/>
     </w:p>
     <w:p>
       <w:pPr>
@@ -735,8 +745,6 @@
             </w:r>
           </w:p>
         </w:tc>
-        <w:bookmarkStart w:id="0" w:name="_GoBack"/>
-        <w:bookmarkEnd w:id="0"/>
       </w:tr>
       <w:tr>
         <w:tc>

</xml_diff>